<commit_message>
change npoi to openXml
</commit_message>
<xml_diff>
--- a/_template/zh-TW/UserExt.docx
+++ b/_template/zh-TW/UserExt.docx
@@ -2,6 +2,82 @@
 <file path=word/document.xml><?xml version="1.0" encoding="utf-8"?>
 <w:document xmlns:ve="http://schemas.openxmlformats.org/markup-compatibility/2006" xmlns:o="urn:schemas-microsoft-com:office:office" xmlns:r="http://schemas.openxmlformats.org/officeDocument/2006/relationships" xmlns:m="http://schemas.openxmlformats.org/officeDocument/2006/math" xmlns:v="urn:schemas-microsoft-com:vml" xmlns:wp="http://schemas.openxmlformats.org/drawingml/2006/wordprocessingDrawing" xmlns:w10="urn:schemas-microsoft-com:office:word" xmlns:w="http://schemas.openxmlformats.org/wordprocessingml/2006/main" xmlns:wne="http://schemas.microsoft.com/office/word/2006/wordml">
   <w:body>
+    <w:p/>
+    <w:tbl>
+      <w:tblPr>
+        <w:tblStyle w:val="a3"/>
+        <w:tblW w:w="0" w:type="auto"/>
+        <w:tblLook w:val="04A0"/>
+      </w:tblPr>
+      <w:tblGrid>
+        <w:gridCol w:w="250"/>
+        <w:gridCol w:w="3119"/>
+        <w:gridCol w:w="7313"/>
+      </w:tblGrid>
+      <w:tr>
+        <w:tc>
+          <w:tcPr>
+            <w:tcW w:w="250" w:type="dxa"/>
+          </w:tcPr>
+          <w:p/>
+        </w:tc>
+        <w:tc>
+          <w:tcPr>
+            <w:tcW w:w="3119" w:type="dxa"/>
+          </w:tcPr>
+          <w:p/>
+        </w:tc>
+        <w:tc>
+          <w:tcPr>
+            <w:tcW w:w="7313" w:type="dxa"/>
+          </w:tcPr>
+          <w:p>
+            <w:pPr>
+              <w:tabs>
+                <w:tab w:val="left" w:pos="5387"/>
+              </w:tabs>
+              <w:spacing w:line="360" w:lineRule="auto"/>
+            </w:pPr>
+            <w:r>
+              <w:rPr>
+                <w:rFonts w:hint="eastAsia"/>
+              </w:rPr>
+              <w:t>帳號</w:t>
+            </w:r>
+            <w:r>
+              <w:rPr>
+                <w:rFonts w:hint="eastAsia"/>
+              </w:rPr>
+              <w:t xml:space="preserve">: </w:t>
+            </w:r>
+            <w:r>
+              <w:t>[Account]</w:t>
+            </w:r>
+          </w:p>
+          <w:p/>
+        </w:tc>
+      </w:tr>
+    </w:tbl>
+    <w:p>
+      <w:pPr>
+        <w:tabs>
+          <w:tab w:val="left" w:pos="5387"/>
+        </w:tabs>
+        <w:spacing w:line="360" w:lineRule="auto"/>
+      </w:pPr>
+      <w:r>
+        <w:rPr>
+          <w:rFonts w:hint="eastAsia"/>
+        </w:rPr>
+        <w:t>姓名</w:t>
+      </w:r>
+      <w:r>
+        <w:rPr>
+          <w:rFonts w:hint="eastAsia"/>
+        </w:rPr>
+        <w:t>: [Name]</w:t>
+      </w:r>
+    </w:p>
     <w:p/>
     <w:p>
       <w:pPr>
@@ -16,18 +92,10 @@
           <w:noProof/>
         </w:rPr>
         <w:drawing>
-          <wp:anchor distT="0" distB="0" distL="114300" distR="114300" simplePos="0" relativeHeight="251658240" behindDoc="0" locked="0" layoutInCell="1" allowOverlap="1">
-            <wp:simplePos x="0" y="0"/>
-            <wp:positionH relativeFrom="column">
-              <wp:posOffset>605646</wp:posOffset>
-            </wp:positionH>
-            <wp:positionV relativeFrom="paragraph">
-              <wp:posOffset>9118</wp:posOffset>
-            </wp:positionV>
-            <wp:extent cx="1438550" cy="1751162"/>
-            <wp:effectExtent l="57150" t="19050" r="28300" b="0"/>
-            <wp:wrapNone/>
-            <wp:docPr id="2" name="圖片 0" descr="Photo"/>
+          <wp:inline distT="0" distB="0" distL="0" distR="0">
+            <wp:extent cx="1563560" cy="1902064"/>
+            <wp:effectExtent l="19050" t="0" r="0" b="0"/>
+            <wp:docPr id="4" name="圖片 0" descr="Photo"/>
             <wp:cNvGraphicFramePr>
               <a:graphicFrameLocks xmlns:a="http://schemas.openxmlformats.org/drawingml/2006/main" noChangeAspect="1"/>
             </wp:cNvGraphicFramePr>
@@ -35,11 +103,11 @@
               <a:graphicData uri="http://schemas.openxmlformats.org/drawingml/2006/picture">
                 <pic:pic xmlns:pic="http://schemas.openxmlformats.org/drawingml/2006/picture">
                   <pic:nvPicPr>
-                    <pic:cNvPr id="0" name="ImageTpl.png"/>
+                    <pic:cNvPr id="0" name="Photo.png"/>
                     <pic:cNvPicPr/>
                   </pic:nvPicPr>
                   <pic:blipFill>
-                    <a:blip r:embed="rId7"/>
+                    <a:blip r:embed="rId7" cstate="print"/>
                     <a:stretch>
                       <a:fillRect/>
                     </a:stretch>
@@ -47,52 +115,17 @@
                   <pic:spPr>
                     <a:xfrm>
                       <a:off x="0" y="0"/>
-                      <a:ext cx="1438550" cy="1751162"/>
+                      <a:ext cx="1563560" cy="1902064"/>
                     </a:xfrm>
                     <a:prstGeom prst="rect">
                       <a:avLst/>
                     </a:prstGeom>
-                    <a:scene3d>
-                      <a:camera prst="orthographicFront"/>
-                      <a:lightRig rig="threePt" dir="t"/>
-                    </a:scene3d>
-                    <a:sp3d contourW="12700">
-                      <a:contourClr>
-                        <a:schemeClr val="bg1">
-                          <a:lumMod val="95000"/>
-                        </a:schemeClr>
-                      </a:contourClr>
-                    </a:sp3d>
                   </pic:spPr>
                 </pic:pic>
               </a:graphicData>
             </a:graphic>
-          </wp:anchor>
+          </wp:inline>
         </w:drawing>
-      </w:r>
-      <w:r>
-        <w:rPr>
-          <w:rFonts w:hint="eastAsia"/>
-        </w:rPr>
-        <w:tab/>
-      </w:r>
-      <w:r>
-        <w:rPr>
-          <w:rFonts w:hint="eastAsia"/>
-        </w:rPr>
-        <w:t>姓名</w:t>
-      </w:r>
-      <w:r>
-        <w:rPr>
-          <w:rFonts w:hint="eastAsia"/>
-        </w:rPr>
-        <w:t xml:space="preserve">: </w:t>
-      </w:r>
-      <w:r>
-        <w:rPr>
-          <w:rFonts w:hint="eastAsia"/>
-        </w:rPr>
-        <w:t>[Name]</w:t>
       </w:r>
     </w:p>
     <w:p>
@@ -108,68 +141,6 @@
         </w:rPr>
         <w:tab/>
       </w:r>
-      <w:r>
-        <w:rPr>
-          <w:rFonts w:hint="eastAsia"/>
-        </w:rPr>
-        <w:t>帳號</w:t>
-      </w:r>
-      <w:r>
-        <w:rPr>
-          <w:rFonts w:hint="eastAsia"/>
-        </w:rPr>
-        <w:t xml:space="preserve">: </w:t>
-      </w:r>
-      <w:r>
-        <w:t>[Account]</w:t>
-      </w:r>
-    </w:p>
-    <w:p>
-      <w:pPr>
-        <w:spacing w:line="360" w:lineRule="auto"/>
-        <w:rPr>
-          <w:rFonts w:ascii="MingLiU" w:hAnsi="MingLiU" w:cs="MingLiU"/>
-          <w:color w:val="000000"/>
-          <w:kern w:val="0"/>
-          <w:szCs w:val="24"/>
-        </w:rPr>
-      </w:pPr>
-    </w:p>
-    <w:p>
-      <w:pPr>
-        <w:tabs>
-          <w:tab w:val="left" w:pos="6096"/>
-        </w:tabs>
-        <w:spacing w:line="360" w:lineRule="auto"/>
-        <w:rPr>
-          <w:rFonts w:ascii="MingLiU" w:hAnsi="MingLiU" w:cs="MingLiU"/>
-          <w:color w:val="000000"/>
-          <w:kern w:val="0"/>
-          <w:szCs w:val="24"/>
-        </w:rPr>
-      </w:pPr>
-    </w:p>
-    <w:p>
-      <w:pPr>
-        <w:spacing w:line="360" w:lineRule="auto"/>
-        <w:rPr>
-          <w:rFonts w:ascii="MingLiU" w:hAnsi="MingLiU" w:cs="MingLiU"/>
-          <w:color w:val="000000"/>
-          <w:kern w:val="0"/>
-          <w:szCs w:val="24"/>
-        </w:rPr>
-      </w:pPr>
-    </w:p>
-    <w:p>
-      <w:pPr>
-        <w:spacing w:line="360" w:lineRule="auto"/>
-        <w:rPr>
-          <w:rFonts w:ascii="MingLiU" w:hAnsi="MingLiU" w:cs="MingLiU"/>
-          <w:color w:val="000000"/>
-          <w:kern w:val="0"/>
-          <w:szCs w:val="24"/>
-        </w:rPr>
-      </w:pPr>
     </w:p>
     <w:p>
       <w:pPr>
@@ -223,7 +194,15 @@
               </w:rPr>
             </w:pPr>
             <w:r>
-              <w:t>[StartEnd]</w:t>
+              <w:t>[</w:t>
+            </w:r>
+            <w:proofErr w:type="spellStart"/>
+            <w:r>
+              <w:t>StartEnd</w:t>
+            </w:r>
+            <w:proofErr w:type="spellEnd"/>
+            <w:r>
+              <w:t>]</w:t>
             </w:r>
             <w:r>
               <w:rPr>
@@ -232,7 +211,15 @@
               <w:t xml:space="preserve"> </w:t>
             </w:r>
             <w:r>
-              <w:t>[CorpName]</w:t>
+              <w:t>[</w:t>
+            </w:r>
+            <w:proofErr w:type="spellStart"/>
+            <w:r>
+              <w:t>CorpName</w:t>
+            </w:r>
+            <w:proofErr w:type="spellEnd"/>
+            <w:r>
+              <w:t>]</w:t>
             </w:r>
             <w:r>
               <w:rPr>
@@ -241,7 +228,15 @@
               <w:t xml:space="preserve"> </w:t>
             </w:r>
             <w:r>
-              <w:t>[JobName]</w:t>
+              <w:t>[</w:t>
+            </w:r>
+            <w:proofErr w:type="spellStart"/>
+            <w:r>
+              <w:t>JobName</w:t>
+            </w:r>
+            <w:proofErr w:type="spellEnd"/>
+            <w:r>
+              <w:t>]</w:t>
             </w:r>
             <w:r>
               <w:t>[!0]</w:t>
@@ -303,7 +298,23 @@
               </w:rPr>
             </w:pPr>
             <w:r>
-              <w:t>[StartEnd] [SchoolName]</w:t>
+              <w:t>[</w:t>
+            </w:r>
+            <w:proofErr w:type="spellStart"/>
+            <w:r>
+              <w:t>StartEnd</w:t>
+            </w:r>
+            <w:proofErr w:type="spellEnd"/>
+            <w:r>
+              <w:t>] [</w:t>
+            </w:r>
+            <w:proofErr w:type="spellStart"/>
+            <w:r>
+              <w:t>SchoolName</w:t>
+            </w:r>
+            <w:proofErr w:type="spellEnd"/>
+            <w:r>
+              <w:t>]</w:t>
             </w:r>
             <w:r>
               <w:rPr>
@@ -312,7 +323,15 @@
               <w:t xml:space="preserve"> </w:t>
             </w:r>
             <w:r>
-              <w:t>[SchoolDept] [Graduated]</w:t>
+              <w:t>[</w:t>
+            </w:r>
+            <w:proofErr w:type="spellStart"/>
+            <w:r>
+              <w:t>SchoolDept</w:t>
+            </w:r>
+            <w:proofErr w:type="spellEnd"/>
+            <w:r>
+              <w:t>] [Graduated]</w:t>
             </w:r>
             <w:r>
               <w:rPr>
@@ -383,7 +402,15 @@
               </w:rPr>
             </w:pPr>
             <w:r>
-              <w:t>[StartEnd]</w:t>
+              <w:t>[</w:t>
+            </w:r>
+            <w:proofErr w:type="spellStart"/>
+            <w:r>
+              <w:t>StartEnd</w:t>
+            </w:r>
+            <w:proofErr w:type="spellEnd"/>
+            <w:r>
+              <w:t>]</w:t>
             </w:r>
             <w:r>
               <w:rPr>
@@ -392,7 +419,15 @@
               <w:t xml:space="preserve"> </w:t>
             </w:r>
             <w:r>
-              <w:t>[LicenseName]</w:t>
+              <w:t>[</w:t>
+            </w:r>
+            <w:proofErr w:type="spellStart"/>
+            <w:r>
+              <w:t>LicenseName</w:t>
+            </w:r>
+            <w:proofErr w:type="spellEnd"/>
+            <w:r>
+              <w:t>]</w:t>
             </w:r>
             <w:r>
               <w:rPr>
@@ -530,7 +565,15 @@
           </w:tcPr>
           <w:p>
             <w:r>
-              <w:t>[LangName]</w:t>
+              <w:t>[</w:t>
+            </w:r>
+            <w:proofErr w:type="spellStart"/>
+            <w:r>
+              <w:t>LangName</w:t>
+            </w:r>
+            <w:proofErr w:type="spellEnd"/>
+            <w:r>
+              <w:t>]</w:t>
             </w:r>
           </w:p>
         </w:tc>
@@ -541,7 +584,15 @@
           </w:tcPr>
           <w:p>
             <w:r>
-              <w:t>[ListenLevel]</w:t>
+              <w:t>[</w:t>
+            </w:r>
+            <w:proofErr w:type="spellStart"/>
+            <w:r>
+              <w:t>ListenLevel</w:t>
+            </w:r>
+            <w:proofErr w:type="spellEnd"/>
+            <w:r>
+              <w:t>]</w:t>
             </w:r>
           </w:p>
         </w:tc>
@@ -552,7 +603,15 @@
           </w:tcPr>
           <w:p>
             <w:r>
-              <w:t>[SpeakLevel]</w:t>
+              <w:t>[</w:t>
+            </w:r>
+            <w:proofErr w:type="spellStart"/>
+            <w:r>
+              <w:t>SpeakLevel</w:t>
+            </w:r>
+            <w:proofErr w:type="spellEnd"/>
+            <w:r>
+              <w:t>]</w:t>
             </w:r>
           </w:p>
         </w:tc>
@@ -563,7 +622,15 @@
           </w:tcPr>
           <w:p>
             <w:r>
-              <w:t>[ReadLevel]</w:t>
+              <w:t>[</w:t>
+            </w:r>
+            <w:proofErr w:type="spellStart"/>
+            <w:r>
+              <w:t>ReadLevel</w:t>
+            </w:r>
+            <w:proofErr w:type="spellEnd"/>
+            <w:r>
+              <w:t>]</w:t>
             </w:r>
           </w:p>
         </w:tc>
@@ -574,7 +641,15 @@
           </w:tcPr>
           <w:p>
             <w:r>
-              <w:t>[WriteLevel]</w:t>
+              <w:t>[</w:t>
+            </w:r>
+            <w:proofErr w:type="spellStart"/>
+            <w:r>
+              <w:t>WriteLevel</w:t>
+            </w:r>
+            <w:proofErr w:type="spellEnd"/>
+            <w:r>
+              <w:t>]</w:t>
             </w:r>
             <w:r>
               <w:t xml:space="preserve"> </w:t>
@@ -661,7 +736,15 @@
           </w:tcPr>
           <w:p>
             <w:r>
-              <w:t>[SkillName]</w:t>
+              <w:t>[</w:t>
+            </w:r>
+            <w:proofErr w:type="spellStart"/>
+            <w:r>
+              <w:t>SkillName</w:t>
+            </w:r>
+            <w:proofErr w:type="spellEnd"/>
+            <w:r>
+              <w:t>]</w:t>
             </w:r>
           </w:p>
         </w:tc>
@@ -672,7 +755,15 @@
           </w:tcPr>
           <w:p>
             <w:r>
-              <w:t>[SkillDesc]</w:t>
+              <w:t>[</w:t>
+            </w:r>
+            <w:proofErr w:type="spellStart"/>
+            <w:r>
+              <w:t>SkillDesc</w:t>
+            </w:r>
+            <w:proofErr w:type="spellEnd"/>
+            <w:r>
+              <w:t>]</w:t>
             </w:r>
             <w:r>
               <w:rPr>
@@ -706,7 +797,7 @@
 
 <file path=word/endnotes.xml><?xml version="1.0" encoding="utf-8"?>
 <w:endnotes xmlns:ve="http://schemas.openxmlformats.org/markup-compatibility/2006" xmlns:o="urn:schemas-microsoft-com:office:office" xmlns:r="http://schemas.openxmlformats.org/officeDocument/2006/relationships" xmlns:m="http://schemas.openxmlformats.org/officeDocument/2006/math" xmlns:v="urn:schemas-microsoft-com:vml" xmlns:wp="http://schemas.openxmlformats.org/drawingml/2006/wordprocessingDrawing" xmlns:w10="urn:schemas-microsoft-com:office:word" xmlns:w="http://schemas.openxmlformats.org/wordprocessingml/2006/main" xmlns:wne="http://schemas.microsoft.com/office/word/2006/wordml">
-  <w:endnote w:type="separator" w:id="0">
+  <w:endnote w:type="separator" w:id="-1">
     <w:p>
       <w:pPr>
         <w:spacing w:line="240" w:lineRule="auto"/>
@@ -716,7 +807,7 @@
       </w:r>
     </w:p>
   </w:endnote>
-  <w:endnote w:type="continuationSeparator" w:id="1">
+  <w:endnote w:type="continuationSeparator" w:id="0">
     <w:p>
       <w:pPr>
         <w:spacing w:line="240" w:lineRule="auto"/>
@@ -793,7 +884,7 @@
 
 <file path=word/footnotes.xml><?xml version="1.0" encoding="utf-8"?>
 <w:footnotes xmlns:ve="http://schemas.openxmlformats.org/markup-compatibility/2006" xmlns:o="urn:schemas-microsoft-com:office:office" xmlns:r="http://schemas.openxmlformats.org/officeDocument/2006/relationships" xmlns:m="http://schemas.openxmlformats.org/officeDocument/2006/math" xmlns:v="urn:schemas-microsoft-com:vml" xmlns:wp="http://schemas.openxmlformats.org/drawingml/2006/wordprocessingDrawing" xmlns:w10="urn:schemas-microsoft-com:office:word" xmlns:w="http://schemas.openxmlformats.org/wordprocessingml/2006/main" xmlns:wne="http://schemas.microsoft.com/office/word/2006/wordml">
-  <w:footnote w:type="separator" w:id="0">
+  <w:footnote w:type="separator" w:id="-1">
     <w:p>
       <w:pPr>
         <w:spacing w:line="240" w:lineRule="auto"/>
@@ -803,7 +894,7 @@
       </w:r>
     </w:p>
   </w:footnote>
-  <w:footnote w:type="continuationSeparator" w:id="1">
+  <w:footnote w:type="continuationSeparator" w:id="0">
     <w:p>
       <w:pPr>
         <w:spacing w:line="240" w:lineRule="auto"/>
@@ -1439,7 +1530,7 @@
 </file>
 
 <file path=customXml/itemProps1.xml><?xml version="1.0" encoding="utf-8"?>
-<ds:datastoreItem xmlns:ds="http://schemas.openxmlformats.org/officeDocument/2006/customXml" ds:itemID="{AB834C58-259F-4B19-AE92-F52C6470107B}">
+<ds:datastoreItem xmlns:ds="http://schemas.openxmlformats.org/officeDocument/2006/customXml" ds:itemID="{A6F75AD5-1E54-4450-ABB1-EA155B1C0F1A}">
   <ds:schemaRefs>
     <ds:schemaRef ds:uri="http://schemas.openxmlformats.org/officeDocument/2006/bibliography"/>
   </ds:schemaRefs>

</xml_diff>